<commit_message>
add my the third part of project
</commit_message>
<xml_diff>
--- a/ComeInOnUsersBugRed.docx
+++ b/ComeInOnUsersBugRed.docx
@@ -625,8 +625,19 @@
                 <w:szCs w:val="24"/>
                 <w:lang w:val="ru-RU"/>
               </w:rPr>
-              <w:t>1.</w:t>
-            </w:r>
+              <w:t>1.перейти на сайт users.bugred.ru</w:t>
+            </w:r>
+          </w:p>
+          <w:p>
+            <w:pPr>
+              <w:ind w:right="-143"/>
+              <w:rPr>
+                <w:rFonts w:ascii="Times New Roman" w:hAnsi="Times New Roman" w:cs="Times New Roman"/>
+                <w:sz w:val="24"/>
+                <w:szCs w:val="24"/>
+                <w:lang w:val="ru-RU"/>
+              </w:rPr>
+            </w:pPr>
             <w:r>
               <w:rPr>
                 <w:rFonts w:ascii="Times New Roman" w:hAnsi="Times New Roman" w:cs="Times New Roman"/>
@@ -635,19 +646,8 @@
                 <w:szCs w:val="24"/>
                 <w:lang w:val="ru-RU"/>
               </w:rPr>
-              <w:t>перейти на сайт users.bugred.ru</w:t>
-            </w:r>
-          </w:p>
-          <w:p>
-            <w:pPr>
-              <w:ind w:right="-143"/>
-              <w:rPr>
-                <w:rFonts w:ascii="Times New Roman" w:hAnsi="Times New Roman" w:cs="Times New Roman"/>
-                <w:sz w:val="24"/>
-                <w:szCs w:val="24"/>
-                <w:lang w:val="ru-RU"/>
-              </w:rPr>
-            </w:pPr>
+              <w:t xml:space="preserve">2. </w:t>
+            </w:r>
             <w:r>
               <w:rPr>
                 <w:rFonts w:ascii="Times New Roman" w:hAnsi="Times New Roman" w:cs="Times New Roman"/>
@@ -656,47 +656,7 @@
                 <w:szCs w:val="24"/>
                 <w:lang w:val="ru-RU"/>
               </w:rPr>
-              <w:t>2.</w:t>
-            </w:r>
-            <w:r>
-              <w:rPr>
-                <w:rFonts w:ascii="Times New Roman" w:hAnsi="Times New Roman" w:cs="Times New Roman"/>
-                <w:color w:val="000000"/>
-                <w:sz w:val="24"/>
-                <w:szCs w:val="24"/>
-                <w:lang w:val="ru-RU"/>
-              </w:rPr>
-              <w:t xml:space="preserve"> </w:t>
-            </w:r>
-            <w:r>
-              <w:rPr>
-                <w:rFonts w:ascii="Times New Roman" w:hAnsi="Times New Roman" w:cs="Times New Roman"/>
-                <w:color w:val="000000"/>
-                <w:sz w:val="24"/>
-                <w:szCs w:val="24"/>
-                <w:lang w:val="ru-RU"/>
-              </w:rPr>
-              <w:t>заре</w:t>
-            </w:r>
-            <w:r>
-              <w:rPr>
-                <w:rFonts w:ascii="Times New Roman" w:hAnsi="Times New Roman" w:cs="Times New Roman"/>
-                <w:color w:val="000000"/>
-                <w:sz w:val="24"/>
-                <w:szCs w:val="24"/>
-                <w:lang w:val="ru-RU"/>
-              </w:rPr>
-              <w:t>г</w:t>
-            </w:r>
-            <w:r>
-              <w:rPr>
-                <w:rFonts w:ascii="Times New Roman" w:hAnsi="Times New Roman" w:cs="Times New Roman"/>
-                <w:color w:val="000000"/>
-                <w:sz w:val="24"/>
-                <w:szCs w:val="24"/>
-                <w:lang w:val="ru-RU"/>
-              </w:rPr>
-              <w:t xml:space="preserve">истрироваться </w:t>
+              <w:t xml:space="preserve">зарегистрироваться </w:t>
             </w:r>
             <w:r>
               <w:rPr>
@@ -1538,16 +1498,7 @@
                 <w:szCs w:val="24"/>
                 <w:lang w:val="ru-RU"/>
               </w:rPr>
-              <w:t>Поле принимает данные ввода</w:t>
-            </w:r>
-            <w:r>
-              <w:rPr>
-                <w:rFonts w:ascii="Times New Roman" w:hAnsi="Times New Roman" w:cs="Times New Roman"/>
-                <w:sz w:val="24"/>
-                <w:szCs w:val="24"/>
-                <w:lang w:val="ru-RU"/>
-              </w:rPr>
-              <w:t xml:space="preserve">: </w:t>
+              <w:t xml:space="preserve">Поле принимает </w:t>
             </w:r>
             <w:r>
               <w:rPr>
@@ -2007,16 +1958,7 @@
                 <w:szCs w:val="24"/>
                 <w:lang w:val="ru-RU"/>
               </w:rPr>
-              <w:t>недопустимые</w:t>
-            </w:r>
-            <w:r>
-              <w:rPr>
-                <w:rFonts w:ascii="Times New Roman" w:hAnsi="Times New Roman" w:cs="Times New Roman"/>
-                <w:sz w:val="24"/>
-                <w:szCs w:val="24"/>
-                <w:lang w:val="ru-RU"/>
-              </w:rPr>
-              <w:t xml:space="preserve"> данные</w:t>
+              <w:t>недопустимые данные</w:t>
             </w:r>
           </w:p>
         </w:tc>
@@ -2149,7 +2091,16 @@
                 <w:szCs w:val="24"/>
                 <w:lang w:val="ru-RU"/>
               </w:rPr>
-              <w:t>Ошибка: в значение поля «Пароль» отсутствует</w:t>
+              <w:t>Ошибка: в значение поля «Пароль» отсутств</w:t>
+            </w:r>
+            <w:r>
+              <w:rPr>
+                <w:rFonts w:ascii="Times New Roman" w:hAnsi="Times New Roman" w:cs="Times New Roman"/>
+                <w:sz w:val="24"/>
+                <w:szCs w:val="24"/>
+                <w:lang w:val="ru-RU"/>
+              </w:rPr>
+              <w:t>ует значение</w:t>
             </w:r>
           </w:p>
         </w:tc>
@@ -2441,7 +2392,7 @@
                 <w:szCs w:val="24"/>
                 <w:lang w:val="ru-RU"/>
               </w:rPr>
-              <w:t xml:space="preserve">Поле принимает данные ввода: </w:t>
+              <w:t xml:space="preserve">Поле принимает </w:t>
             </w:r>
             <w:r>
               <w:rPr>
@@ -3053,7 +3004,7 @@
                 <w:szCs w:val="24"/>
                 <w:lang w:val="ru-RU"/>
               </w:rPr>
-              <w:t xml:space="preserve">Поле принимает данные ввода: </w:t>
+              <w:t xml:space="preserve">Поле принимает </w:t>
             </w:r>
             <w:r>
               <w:rPr>
@@ -3468,7 +3419,7 @@
                 <w:szCs w:val="24"/>
                 <w:lang w:val="ru-RU"/>
               </w:rPr>
-              <w:t xml:space="preserve">Поле принимает данные ввода: </w:t>
+              <w:t xml:space="preserve">Поле принимает </w:t>
             </w:r>
             <w:r>
               <w:rPr>
@@ -3567,7 +3518,7 @@
                 <w:szCs w:val="24"/>
                 <w:lang w:val="ru-RU"/>
               </w:rPr>
-              <w:t xml:space="preserve">Поле принимает данные ввода: </w:t>
+              <w:t xml:space="preserve">Поле принимает </w:t>
             </w:r>
             <w:r>
               <w:rPr>
@@ -4017,7 +3968,7 @@
                 <w:szCs w:val="24"/>
                 <w:lang w:val="ru-RU"/>
               </w:rPr>
-              <w:t xml:space="preserve">Поле принимает данные ввода: </w:t>
+              <w:t xml:space="preserve">Поле принимает </w:t>
             </w:r>
             <w:r>
               <w:rPr>
@@ -4116,7 +4067,7 @@
                 <w:szCs w:val="24"/>
                 <w:lang w:val="ru-RU"/>
               </w:rPr>
-              <w:t xml:space="preserve">Поле принимает данные ввода: </w:t>
+              <w:t xml:space="preserve">Поле принимает </w:t>
             </w:r>
             <w:r>
               <w:rPr>

</xml_diff>

<commit_message>
everyone test on new page
</commit_message>
<xml_diff>
--- a/ComeInOnUsersBugRed.docx
+++ b/ComeInOnUsersBugRed.docx
@@ -416,7 +416,7 @@
           <w:szCs w:val="24"/>
           <w:lang w:val="ru-RU" w:eastAsia="ru-BY"/>
         </w:rPr>
-        <w:t>переходид</w:t>
+        <w:t>переход</w:t>
       </w:r>
       <w:r>
         <w:rPr>
@@ -760,7 +760,34 @@
                 <w:szCs w:val="24"/>
                 <w:lang w:val="ru-RU"/>
               </w:rPr>
-              <w:t>Кликнуть по вкладке «Войти»</w:t>
+              <w:t>Нажать</w:t>
+            </w:r>
+            <w:r>
+              <w:rPr>
+                <w:rFonts w:ascii="Times New Roman" w:hAnsi="Times New Roman" w:cs="Times New Roman"/>
+                <w:sz w:val="24"/>
+                <w:szCs w:val="24"/>
+                <w:lang w:val="ru-RU"/>
+              </w:rPr>
+              <w:t xml:space="preserve"> вкладк</w:t>
+            </w:r>
+            <w:r>
+              <w:rPr>
+                <w:rFonts w:ascii="Times New Roman" w:hAnsi="Times New Roman" w:cs="Times New Roman"/>
+                <w:sz w:val="24"/>
+                <w:szCs w:val="24"/>
+                <w:lang w:val="ru-RU"/>
+              </w:rPr>
+              <w:t>у</w:t>
+            </w:r>
+            <w:r>
+              <w:rPr>
+                <w:rFonts w:ascii="Times New Roman" w:hAnsi="Times New Roman" w:cs="Times New Roman"/>
+                <w:sz w:val="24"/>
+                <w:szCs w:val="24"/>
+                <w:lang w:val="ru-RU"/>
+              </w:rPr>
+              <w:t xml:space="preserve"> «Войти»</w:t>
             </w:r>
           </w:p>
         </w:tc>
@@ -1057,13 +1084,20 @@
     </w:p>
     <w:p>
       <w:pPr>
-        <w:ind w:left="-709" w:right="-143"/>
-        <w:rPr>
-          <w:rFonts w:ascii="Times New Roman" w:hAnsi="Times New Roman" w:cs="Times New Roman"/>
-          <w:sz w:val="24"/>
-          <w:szCs w:val="24"/>
-        </w:rPr>
-      </w:pPr>
+        <w:rPr>
+          <w:rFonts w:ascii="Times New Roman" w:hAnsi="Times New Roman" w:cs="Times New Roman"/>
+          <w:sz w:val="24"/>
+          <w:szCs w:val="24"/>
+        </w:rPr>
+      </w:pPr>
+      <w:r>
+        <w:rPr>
+          <w:rFonts w:ascii="Times New Roman" w:hAnsi="Times New Roman" w:cs="Times New Roman"/>
+          <w:sz w:val="24"/>
+          <w:szCs w:val="24"/>
+        </w:rPr>
+        <w:br w:type="page"/>
+      </w:r>
     </w:p>
     <w:p>
       <w:pPr>
@@ -1083,6 +1117,7 @@
           <w:szCs w:val="24"/>
           <w:lang w:eastAsia="ru-BY"/>
         </w:rPr>
+        <w:lastRenderedPageBreak/>
         <w:t>Test title</w:t>
       </w:r>
       <w:r>
@@ -1561,7 +1596,34 @@
                 <w:szCs w:val="24"/>
                 <w:lang w:val="ru-RU"/>
               </w:rPr>
-              <w:t>Кликнуть левой кнопкой мыши «</w:t>
+              <w:t>Нажать</w:t>
+            </w:r>
+            <w:r>
+              <w:rPr>
+                <w:rFonts w:ascii="Times New Roman" w:hAnsi="Times New Roman" w:cs="Times New Roman"/>
+                <w:sz w:val="24"/>
+                <w:szCs w:val="24"/>
+                <w:lang w:val="ru-RU"/>
+              </w:rPr>
+              <w:t xml:space="preserve"> кнопк</w:t>
+            </w:r>
+            <w:r>
+              <w:rPr>
+                <w:rFonts w:ascii="Times New Roman" w:hAnsi="Times New Roman" w:cs="Times New Roman"/>
+                <w:sz w:val="24"/>
+                <w:szCs w:val="24"/>
+                <w:lang w:val="ru-RU"/>
+              </w:rPr>
+              <w:t>у</w:t>
+            </w:r>
+            <w:r>
+              <w:rPr>
+                <w:rFonts w:ascii="Times New Roman" w:hAnsi="Times New Roman" w:cs="Times New Roman"/>
+                <w:sz w:val="24"/>
+                <w:szCs w:val="24"/>
+                <w:lang w:val="ru-RU"/>
+              </w:rPr>
+              <w:t xml:space="preserve"> «</w:t>
             </w:r>
             <w:r>
               <w:rPr>
@@ -1619,6 +1681,618 @@
           <w:szCs w:val="24"/>
         </w:rPr>
       </w:pPr>
+    </w:p>
+    <w:p>
+      <w:pPr>
+        <w:rPr>
+          <w:rFonts w:ascii="Times New Roman" w:hAnsi="Times New Roman" w:cs="Times New Roman"/>
+          <w:sz w:val="24"/>
+          <w:szCs w:val="24"/>
+        </w:rPr>
+      </w:pPr>
+      <w:r>
+        <w:rPr>
+          <w:rFonts w:ascii="Times New Roman" w:hAnsi="Times New Roman" w:cs="Times New Roman"/>
+          <w:sz w:val="24"/>
+          <w:szCs w:val="24"/>
+        </w:rPr>
+        <w:br w:type="page"/>
+      </w:r>
+    </w:p>
+    <w:p>
+      <w:pPr>
+        <w:ind w:left="-709" w:right="-143"/>
+        <w:rPr>
+          <w:rFonts w:ascii="Times New Roman" w:hAnsi="Times New Roman" w:cs="Times New Roman"/>
+          <w:sz w:val="24"/>
+          <w:szCs w:val="24"/>
+        </w:rPr>
+      </w:pPr>
+    </w:p>
+    <w:p>
+      <w:pPr>
+        <w:ind w:left="-709" w:right="-143"/>
+        <w:rPr>
+          <w:rFonts w:ascii="Times New Roman" w:hAnsi="Times New Roman" w:cs="Times New Roman"/>
+          <w:sz w:val="24"/>
+          <w:szCs w:val="24"/>
+          <w:lang w:val="ru-RU"/>
+        </w:rPr>
+      </w:pPr>
+      <w:r>
+        <w:rPr>
+          <w:rFonts w:ascii="Times New Roman" w:eastAsia="Times New Roman" w:hAnsi="Times New Roman" w:cs="Times New Roman"/>
+          <w:color w:val="000000"/>
+          <w:sz w:val="24"/>
+          <w:szCs w:val="24"/>
+          <w:lang w:eastAsia="ru-BY"/>
+        </w:rPr>
+        <w:t>Test title</w:t>
+      </w:r>
+      <w:r>
+        <w:rPr>
+          <w:rFonts w:ascii="Times New Roman" w:eastAsia="Times New Roman" w:hAnsi="Times New Roman" w:cs="Times New Roman"/>
+          <w:color w:val="000000"/>
+          <w:sz w:val="24"/>
+          <w:szCs w:val="24"/>
+          <w:lang w:val="ru-RU" w:eastAsia="ru-BY"/>
+        </w:rPr>
+        <w:t xml:space="preserve">: тестируем </w:t>
+      </w:r>
+      <w:r>
+        <w:rPr>
+          <w:rFonts w:ascii="Times New Roman" w:eastAsia="Times New Roman" w:hAnsi="Times New Roman" w:cs="Times New Roman"/>
+          <w:color w:val="000000"/>
+          <w:sz w:val="24"/>
+          <w:szCs w:val="24"/>
+          <w:lang w:val="ru-RU" w:eastAsia="ru-BY"/>
+        </w:rPr>
+        <w:t xml:space="preserve">негативную </w:t>
+      </w:r>
+      <w:r>
+        <w:rPr>
+          <w:rFonts w:ascii="Times New Roman" w:eastAsia="Times New Roman" w:hAnsi="Times New Roman" w:cs="Times New Roman"/>
+          <w:color w:val="000000"/>
+          <w:sz w:val="24"/>
+          <w:szCs w:val="24"/>
+          <w:lang w:val="ru-RU" w:eastAsia="ru-BY"/>
+        </w:rPr>
+        <w:t>форму «Вход»</w:t>
+      </w:r>
+    </w:p>
+    <w:tbl>
+      <w:tblPr>
+        <w:tblStyle w:val="a4"/>
+        <w:tblW w:w="10065" w:type="dxa"/>
+        <w:tblInd w:w="-572" w:type="dxa"/>
+        <w:tblLook w:val="04A0" w:firstRow="1" w:lastRow="0" w:firstColumn="1" w:lastColumn="0" w:noHBand="0" w:noVBand="1"/>
+      </w:tblPr>
+      <w:tblGrid>
+        <w:gridCol w:w="336"/>
+        <w:gridCol w:w="4909"/>
+        <w:gridCol w:w="4820"/>
+      </w:tblGrid>
+      <w:tr>
+        <w:tc>
+          <w:tcPr>
+            <w:tcW w:w="336" w:type="dxa"/>
+          </w:tcPr>
+          <w:p>
+            <w:pPr>
+              <w:ind w:right="-143"/>
+              <w:jc w:val="center"/>
+              <w:rPr>
+                <w:rFonts w:ascii="Times New Roman" w:hAnsi="Times New Roman" w:cs="Times New Roman"/>
+                <w:sz w:val="24"/>
+                <w:szCs w:val="24"/>
+                <w:lang w:val="en-US"/>
+              </w:rPr>
+            </w:pPr>
+            <w:r>
+              <w:rPr>
+                <w:rFonts w:ascii="Times New Roman" w:hAnsi="Times New Roman" w:cs="Times New Roman"/>
+                <w:sz w:val="24"/>
+                <w:szCs w:val="24"/>
+                <w:lang w:val="en-US"/>
+              </w:rPr>
+              <w:t>#</w:t>
+            </w:r>
+          </w:p>
+        </w:tc>
+        <w:tc>
+          <w:tcPr>
+            <w:tcW w:w="4909" w:type="dxa"/>
+          </w:tcPr>
+          <w:p>
+            <w:pPr>
+              <w:ind w:right="-143"/>
+              <w:jc w:val="center"/>
+              <w:rPr>
+                <w:rFonts w:ascii="Times New Roman" w:hAnsi="Times New Roman" w:cs="Times New Roman"/>
+                <w:sz w:val="24"/>
+                <w:szCs w:val="24"/>
+              </w:rPr>
+            </w:pPr>
+            <w:r>
+              <w:rPr>
+                <w:rFonts w:ascii="Times New Roman" w:eastAsia="Times New Roman" w:hAnsi="Times New Roman" w:cs="Times New Roman"/>
+                <w:b/>
+                <w:bCs/>
+                <w:color w:val="000000"/>
+                <w:sz w:val="24"/>
+                <w:szCs w:val="24"/>
+                <w:lang w:eastAsia="ru-BY"/>
+              </w:rPr>
+              <w:t>Test steps</w:t>
+            </w:r>
+          </w:p>
+        </w:tc>
+        <w:tc>
+          <w:tcPr>
+            <w:tcW w:w="4820" w:type="dxa"/>
+          </w:tcPr>
+          <w:p>
+            <w:pPr>
+              <w:ind w:right="-143"/>
+              <w:jc w:val="center"/>
+              <w:rPr>
+                <w:rFonts w:ascii="Times New Roman" w:hAnsi="Times New Roman" w:cs="Times New Roman"/>
+                <w:sz w:val="24"/>
+                <w:szCs w:val="24"/>
+              </w:rPr>
+            </w:pPr>
+            <w:r>
+              <w:rPr>
+                <w:rFonts w:ascii="Times New Roman" w:eastAsia="Times New Roman" w:hAnsi="Times New Roman" w:cs="Times New Roman"/>
+                <w:b/>
+                <w:bCs/>
+                <w:color w:val="000000"/>
+                <w:sz w:val="24"/>
+                <w:szCs w:val="24"/>
+                <w:lang w:eastAsia="ru-BY"/>
+              </w:rPr>
+              <w:t>Expected results</w:t>
+            </w:r>
+          </w:p>
+        </w:tc>
+      </w:tr>
+      <w:tr>
+        <w:tc>
+          <w:tcPr>
+            <w:tcW w:w="336" w:type="dxa"/>
+          </w:tcPr>
+          <w:p>
+            <w:pPr>
+              <w:ind w:right="-143"/>
+              <w:jc w:val="center"/>
+              <w:rPr>
+                <w:rFonts w:ascii="Times New Roman" w:hAnsi="Times New Roman" w:cs="Times New Roman"/>
+                <w:sz w:val="24"/>
+                <w:szCs w:val="24"/>
+                <w:lang w:val="ru-RU"/>
+              </w:rPr>
+            </w:pPr>
+            <w:r>
+              <w:rPr>
+                <w:rFonts w:ascii="Times New Roman" w:hAnsi="Times New Roman" w:cs="Times New Roman"/>
+                <w:sz w:val="24"/>
+                <w:szCs w:val="24"/>
+                <w:lang w:val="ru-RU"/>
+              </w:rPr>
+              <w:t>1</w:t>
+            </w:r>
+          </w:p>
+        </w:tc>
+        <w:tc>
+          <w:tcPr>
+            <w:tcW w:w="4909" w:type="dxa"/>
+          </w:tcPr>
+          <w:p>
+            <w:pPr>
+              <w:ind w:right="-143"/>
+              <w:jc w:val="center"/>
+              <w:rPr>
+                <w:rFonts w:ascii="Times New Roman" w:hAnsi="Times New Roman" w:cs="Times New Roman"/>
+                <w:sz w:val="24"/>
+                <w:szCs w:val="24"/>
+                <w:lang w:val="ru-RU"/>
+              </w:rPr>
+            </w:pPr>
+            <w:r>
+              <w:rPr>
+                <w:rFonts w:ascii="Times New Roman" w:hAnsi="Times New Roman" w:cs="Times New Roman"/>
+                <w:sz w:val="24"/>
+                <w:szCs w:val="24"/>
+                <w:lang w:val="ru-RU"/>
+              </w:rPr>
+              <w:t>В поле «</w:t>
+            </w:r>
+            <w:r>
+              <w:rPr>
+                <w:rFonts w:ascii="Times New Roman" w:hAnsi="Times New Roman" w:cs="Times New Roman"/>
+                <w:sz w:val="24"/>
+                <w:szCs w:val="24"/>
+                <w:lang w:val="en-US"/>
+              </w:rPr>
+              <w:t>E</w:t>
+            </w:r>
+            <w:r>
+              <w:rPr>
+                <w:rFonts w:ascii="Times New Roman" w:hAnsi="Times New Roman" w:cs="Times New Roman"/>
+                <w:sz w:val="24"/>
+                <w:szCs w:val="24"/>
+              </w:rPr>
+              <w:t>mail</w:t>
+            </w:r>
+            <w:r>
+              <w:rPr>
+                <w:rFonts w:ascii="Times New Roman" w:hAnsi="Times New Roman" w:cs="Times New Roman"/>
+                <w:sz w:val="24"/>
+                <w:szCs w:val="24"/>
+                <w:lang w:val="ru-RU"/>
+              </w:rPr>
+              <w:t xml:space="preserve">» вводим: </w:t>
+            </w:r>
+            <w:r>
+              <w:rPr>
+                <w:rFonts w:ascii="Times New Roman" w:hAnsi="Times New Roman" w:cs="Times New Roman"/>
+                <w:sz w:val="24"/>
+                <w:szCs w:val="24"/>
+                <w:lang w:val="ru-RU"/>
+              </w:rPr>
+              <w:t>валидные данные</w:t>
+            </w:r>
+          </w:p>
+        </w:tc>
+        <w:tc>
+          <w:tcPr>
+            <w:tcW w:w="4820" w:type="dxa"/>
+          </w:tcPr>
+          <w:p>
+            <w:pPr>
+              <w:ind w:right="-143"/>
+              <w:rPr>
+                <w:rFonts w:ascii="Times New Roman" w:hAnsi="Times New Roman" w:cs="Times New Roman"/>
+                <w:sz w:val="24"/>
+                <w:szCs w:val="24"/>
+                <w:lang w:val="ru-RU"/>
+              </w:rPr>
+            </w:pPr>
+            <w:r>
+              <w:rPr>
+                <w:rFonts w:ascii="Times New Roman" w:hAnsi="Times New Roman" w:cs="Times New Roman"/>
+                <w:sz w:val="24"/>
+                <w:szCs w:val="24"/>
+                <w:lang w:val="ru-RU"/>
+              </w:rPr>
+              <w:t xml:space="preserve">Поле принимает </w:t>
+            </w:r>
+            <w:r>
+              <w:rPr>
+                <w:rFonts w:ascii="Times New Roman" w:hAnsi="Times New Roman" w:cs="Times New Roman"/>
+                <w:sz w:val="24"/>
+                <w:szCs w:val="24"/>
+                <w:lang w:val="ru-RU"/>
+              </w:rPr>
+              <w:t>валидные данные</w:t>
+            </w:r>
+          </w:p>
+        </w:tc>
+      </w:tr>
+      <w:tr>
+        <w:tc>
+          <w:tcPr>
+            <w:tcW w:w="336" w:type="dxa"/>
+          </w:tcPr>
+          <w:p>
+            <w:pPr>
+              <w:ind w:right="-143"/>
+              <w:jc w:val="center"/>
+              <w:rPr>
+                <w:rFonts w:ascii="Times New Roman" w:hAnsi="Times New Roman" w:cs="Times New Roman"/>
+                <w:sz w:val="24"/>
+                <w:szCs w:val="24"/>
+                <w:lang w:val="ru-RU"/>
+              </w:rPr>
+            </w:pPr>
+            <w:r>
+              <w:rPr>
+                <w:rFonts w:ascii="Times New Roman" w:hAnsi="Times New Roman" w:cs="Times New Roman"/>
+                <w:sz w:val="24"/>
+                <w:szCs w:val="24"/>
+                <w:lang w:val="ru-RU"/>
+              </w:rPr>
+              <w:t>2</w:t>
+            </w:r>
+          </w:p>
+        </w:tc>
+        <w:tc>
+          <w:tcPr>
+            <w:tcW w:w="4909" w:type="dxa"/>
+          </w:tcPr>
+          <w:p>
+            <w:pPr>
+              <w:ind w:right="-143"/>
+              <w:jc w:val="center"/>
+              <w:rPr>
+                <w:rFonts w:ascii="Times New Roman" w:hAnsi="Times New Roman" w:cs="Times New Roman"/>
+                <w:sz w:val="24"/>
+                <w:szCs w:val="24"/>
+                <w:lang w:val="ru-RU"/>
+              </w:rPr>
+            </w:pPr>
+            <w:r>
+              <w:rPr>
+                <w:rFonts w:ascii="Times New Roman" w:hAnsi="Times New Roman" w:cs="Times New Roman"/>
+                <w:sz w:val="24"/>
+                <w:szCs w:val="24"/>
+                <w:lang w:val="ru-RU"/>
+              </w:rPr>
+              <w:t xml:space="preserve">В поле «Пароль» вводим: </w:t>
+            </w:r>
+            <w:r>
+              <w:rPr>
+                <w:rFonts w:ascii="Times New Roman" w:hAnsi="Times New Roman" w:cs="Times New Roman"/>
+                <w:sz w:val="24"/>
+                <w:szCs w:val="24"/>
+                <w:lang w:val="ru-RU"/>
+              </w:rPr>
+              <w:t>не</w:t>
+            </w:r>
+            <w:r>
+              <w:rPr>
+                <w:rFonts w:ascii="Times New Roman" w:hAnsi="Times New Roman" w:cs="Times New Roman"/>
+                <w:sz w:val="24"/>
+                <w:szCs w:val="24"/>
+                <w:lang w:val="ru-RU"/>
+              </w:rPr>
+              <w:t xml:space="preserve">валидные </w:t>
+            </w:r>
+            <w:r>
+              <w:rPr>
+                <w:rFonts w:ascii="Times New Roman" w:hAnsi="Times New Roman" w:cs="Times New Roman"/>
+                <w:sz w:val="24"/>
+                <w:szCs w:val="24"/>
+                <w:lang w:val="ru-RU"/>
+              </w:rPr>
+              <w:t>данные</w:t>
+            </w:r>
+          </w:p>
+        </w:tc>
+        <w:tc>
+          <w:tcPr>
+            <w:tcW w:w="4820" w:type="dxa"/>
+          </w:tcPr>
+          <w:p>
+            <w:pPr>
+              <w:ind w:right="-143"/>
+              <w:rPr>
+                <w:rFonts w:ascii="Times New Roman" w:hAnsi="Times New Roman" w:cs="Times New Roman"/>
+                <w:b/>
+                <w:bCs/>
+                <w:sz w:val="24"/>
+                <w:szCs w:val="24"/>
+                <w:lang w:val="en-US"/>
+              </w:rPr>
+            </w:pPr>
+            <w:r>
+              <w:rPr>
+                <w:rFonts w:ascii="Times New Roman" w:hAnsi="Times New Roman" w:cs="Times New Roman"/>
+                <w:sz w:val="24"/>
+                <w:szCs w:val="24"/>
+                <w:lang w:val="ru-RU"/>
+              </w:rPr>
+              <w:t xml:space="preserve">Поле принимает </w:t>
+            </w:r>
+            <w:r>
+              <w:rPr>
+                <w:rFonts w:ascii="Times New Roman" w:hAnsi="Times New Roman" w:cs="Times New Roman"/>
+                <w:sz w:val="24"/>
+                <w:szCs w:val="24"/>
+                <w:lang w:val="ru-RU"/>
+              </w:rPr>
+              <w:t xml:space="preserve">невалидные </w:t>
+            </w:r>
+            <w:r>
+              <w:rPr>
+                <w:rFonts w:ascii="Times New Roman" w:hAnsi="Times New Roman" w:cs="Times New Roman"/>
+                <w:sz w:val="24"/>
+                <w:szCs w:val="24"/>
+                <w:lang w:val="ru-RU"/>
+              </w:rPr>
+              <w:t>данные</w:t>
+            </w:r>
+          </w:p>
+        </w:tc>
+      </w:tr>
+      <w:tr>
+        <w:tc>
+          <w:tcPr>
+            <w:tcW w:w="336" w:type="dxa"/>
+          </w:tcPr>
+          <w:p>
+            <w:pPr>
+              <w:ind w:right="-143"/>
+              <w:jc w:val="center"/>
+              <w:rPr>
+                <w:rFonts w:ascii="Times New Roman" w:hAnsi="Times New Roman" w:cs="Times New Roman"/>
+                <w:sz w:val="24"/>
+                <w:szCs w:val="24"/>
+                <w:lang w:val="ru-RU"/>
+              </w:rPr>
+            </w:pPr>
+            <w:r>
+              <w:rPr>
+                <w:rFonts w:ascii="Times New Roman" w:hAnsi="Times New Roman" w:cs="Times New Roman"/>
+                <w:sz w:val="24"/>
+                <w:szCs w:val="24"/>
+                <w:lang w:val="ru-RU"/>
+              </w:rPr>
+              <w:t>3</w:t>
+            </w:r>
+          </w:p>
+        </w:tc>
+        <w:tc>
+          <w:tcPr>
+            <w:tcW w:w="4909" w:type="dxa"/>
+          </w:tcPr>
+          <w:p>
+            <w:pPr>
+              <w:ind w:right="-143"/>
+              <w:jc w:val="center"/>
+              <w:rPr>
+                <w:rFonts w:ascii="Times New Roman" w:hAnsi="Times New Roman" w:cs="Times New Roman"/>
+                <w:sz w:val="24"/>
+                <w:szCs w:val="24"/>
+                <w:lang w:val="ru-RU"/>
+              </w:rPr>
+            </w:pPr>
+            <w:r>
+              <w:rPr>
+                <w:rFonts w:ascii="Times New Roman" w:hAnsi="Times New Roman" w:cs="Times New Roman"/>
+                <w:sz w:val="24"/>
+                <w:szCs w:val="24"/>
+                <w:lang w:val="ru-RU"/>
+              </w:rPr>
+              <w:t>Нажать</w:t>
+            </w:r>
+            <w:r>
+              <w:rPr>
+                <w:rFonts w:ascii="Times New Roman" w:hAnsi="Times New Roman" w:cs="Times New Roman"/>
+                <w:sz w:val="24"/>
+                <w:szCs w:val="24"/>
+                <w:lang w:val="ru-RU"/>
+              </w:rPr>
+              <w:t xml:space="preserve"> кнопк</w:t>
+            </w:r>
+            <w:r>
+              <w:rPr>
+                <w:rFonts w:ascii="Times New Roman" w:hAnsi="Times New Roman" w:cs="Times New Roman"/>
+                <w:sz w:val="24"/>
+                <w:szCs w:val="24"/>
+                <w:lang w:val="ru-RU"/>
+              </w:rPr>
+              <w:t>у</w:t>
+            </w:r>
+            <w:r>
+              <w:rPr>
+                <w:rFonts w:ascii="Times New Roman" w:hAnsi="Times New Roman" w:cs="Times New Roman"/>
+                <w:sz w:val="24"/>
+                <w:szCs w:val="24"/>
+                <w:lang w:val="ru-RU"/>
+              </w:rPr>
+              <w:t xml:space="preserve"> «</w:t>
+            </w:r>
+            <w:r>
+              <w:rPr>
+                <w:rFonts w:ascii="Times New Roman" w:hAnsi="Times New Roman" w:cs="Times New Roman"/>
+                <w:sz w:val="24"/>
+                <w:szCs w:val="24"/>
+                <w:lang w:val="ru-RU"/>
+              </w:rPr>
+              <w:t>Авторизоваться</w:t>
+            </w:r>
+            <w:r>
+              <w:rPr>
+                <w:rFonts w:ascii="Times New Roman" w:hAnsi="Times New Roman" w:cs="Times New Roman"/>
+                <w:sz w:val="24"/>
+                <w:szCs w:val="24"/>
+                <w:lang w:val="ru-RU"/>
+              </w:rPr>
+              <w:t>»</w:t>
+            </w:r>
+          </w:p>
+        </w:tc>
+        <w:tc>
+          <w:tcPr>
+            <w:tcW w:w="4820" w:type="dxa"/>
+          </w:tcPr>
+          <w:p>
+            <w:pPr>
+              <w:ind w:right="-143"/>
+              <w:rPr>
+                <w:rFonts w:ascii="Times New Roman" w:hAnsi="Times New Roman" w:cs="Times New Roman"/>
+                <w:sz w:val="24"/>
+                <w:szCs w:val="24"/>
+                <w:lang w:val="ru-RU"/>
+              </w:rPr>
+            </w:pPr>
+            <w:r>
+              <w:rPr>
+                <w:rFonts w:ascii="Times New Roman" w:hAnsi="Times New Roman" w:cs="Times New Roman"/>
+                <w:sz w:val="24"/>
+                <w:szCs w:val="24"/>
+                <w:lang w:val="ru-RU"/>
+              </w:rPr>
+              <w:t>Ошибка: в значение пол</w:t>
+            </w:r>
+            <w:r>
+              <w:rPr>
+                <w:rFonts w:ascii="Times New Roman" w:hAnsi="Times New Roman" w:cs="Times New Roman"/>
+                <w:sz w:val="24"/>
+                <w:szCs w:val="24"/>
+                <w:lang w:val="ru-RU"/>
+              </w:rPr>
+              <w:t>е</w:t>
+            </w:r>
+            <w:r>
+              <w:rPr>
+                <w:rFonts w:ascii="Times New Roman" w:hAnsi="Times New Roman" w:cs="Times New Roman"/>
+                <w:sz w:val="24"/>
+                <w:szCs w:val="24"/>
+                <w:lang w:val="ru-RU"/>
+              </w:rPr>
+              <w:t xml:space="preserve"> «Пароль» отсутств</w:t>
+            </w:r>
+            <w:r>
+              <w:rPr>
+                <w:rFonts w:ascii="Times New Roman" w:hAnsi="Times New Roman" w:cs="Times New Roman"/>
+                <w:sz w:val="24"/>
+                <w:szCs w:val="24"/>
+                <w:lang w:val="ru-RU"/>
+              </w:rPr>
+              <w:t>ует значение</w:t>
+            </w:r>
+          </w:p>
+        </w:tc>
+      </w:tr>
+    </w:tbl>
+    <w:p>
+      <w:pPr>
+        <w:ind w:left="-709" w:right="-143"/>
+        <w:rPr>
+          <w:rFonts w:ascii="Times New Roman" w:hAnsi="Times New Roman" w:cs="Times New Roman"/>
+          <w:sz w:val="24"/>
+          <w:szCs w:val="24"/>
+        </w:rPr>
+      </w:pPr>
+    </w:p>
+    <w:p>
+      <w:pPr>
+        <w:ind w:left="-709" w:right="-143"/>
+        <w:rPr>
+          <w:rFonts w:ascii="Times New Roman" w:hAnsi="Times New Roman" w:cs="Times New Roman"/>
+          <w:sz w:val="24"/>
+          <w:szCs w:val="24"/>
+        </w:rPr>
+      </w:pPr>
+    </w:p>
+    <w:p>
+      <w:pPr>
+        <w:rPr>
+          <w:rFonts w:ascii="Times New Roman" w:hAnsi="Times New Roman" w:cs="Times New Roman"/>
+          <w:sz w:val="24"/>
+          <w:szCs w:val="24"/>
+        </w:rPr>
+      </w:pPr>
+      <w:r>
+        <w:rPr>
+          <w:rFonts w:ascii="Times New Roman" w:hAnsi="Times New Roman" w:cs="Times New Roman"/>
+          <w:sz w:val="24"/>
+          <w:szCs w:val="24"/>
+        </w:rPr>
+        <w:br w:type="page"/>
+      </w:r>
     </w:p>
     <w:p>
       <w:pPr>
@@ -1861,7 +2535,16 @@
                 <w:szCs w:val="24"/>
                 <w:lang w:val="ru-RU"/>
               </w:rPr>
-              <w:t>валидные данные</w:t>
+              <w:t xml:space="preserve">невалидные </w:t>
+            </w:r>
+            <w:r>
+              <w:rPr>
+                <w:rFonts w:ascii="Times New Roman" w:hAnsi="Times New Roman" w:cs="Times New Roman"/>
+                <w:sz w:val="24"/>
+                <w:szCs w:val="24"/>
+                <w:lang w:val="ru-RU"/>
+              </w:rPr>
+              <w:t>данные</w:t>
             </w:r>
           </w:p>
         </w:tc>
@@ -1895,7 +2578,16 @@
                 <w:szCs w:val="24"/>
                 <w:lang w:val="ru-RU"/>
               </w:rPr>
-              <w:t>валидные данные</w:t>
+              <w:t xml:space="preserve">невалидные </w:t>
+            </w:r>
+            <w:r>
+              <w:rPr>
+                <w:rFonts w:ascii="Times New Roman" w:hAnsi="Times New Roman" w:cs="Times New Roman"/>
+                <w:sz w:val="24"/>
+                <w:szCs w:val="24"/>
+                <w:lang w:val="ru-RU"/>
+              </w:rPr>
+              <w:t>данные</w:t>
             </w:r>
           </w:p>
         </w:tc>
@@ -1958,7 +2650,7 @@
                 <w:szCs w:val="24"/>
                 <w:lang w:val="ru-RU"/>
               </w:rPr>
-              <w:t>недопустимые данные</w:t>
+              <w:t>валидные данные</w:t>
             </w:r>
           </w:p>
         </w:tc>
@@ -1975,7 +2667,7 @@
                 <w:bCs/>
                 <w:sz w:val="24"/>
                 <w:szCs w:val="24"/>
-                <w:lang w:val="en-US"/>
+                <w:lang w:val="ru-RU"/>
               </w:rPr>
             </w:pPr>
             <w:r>
@@ -1994,7 +2686,7 @@
                 <w:szCs w:val="24"/>
                 <w:lang w:val="ru-RU"/>
               </w:rPr>
-              <w:t>недопустимые данные</w:t>
+              <w:t>валидные данные</w:t>
             </w:r>
           </w:p>
         </w:tc>
@@ -2048,7 +2740,34 @@
                 <w:szCs w:val="24"/>
                 <w:lang w:val="ru-RU"/>
               </w:rPr>
-              <w:t>Кликнуть левой кнопкой мыши «</w:t>
+              <w:t xml:space="preserve">Нажать </w:t>
+            </w:r>
+            <w:r>
+              <w:rPr>
+                <w:rFonts w:ascii="Times New Roman" w:hAnsi="Times New Roman" w:cs="Times New Roman"/>
+                <w:sz w:val="24"/>
+                <w:szCs w:val="24"/>
+                <w:lang w:val="ru-RU"/>
+              </w:rPr>
+              <w:t>кнопк</w:t>
+            </w:r>
+            <w:r>
+              <w:rPr>
+                <w:rFonts w:ascii="Times New Roman" w:hAnsi="Times New Roman" w:cs="Times New Roman"/>
+                <w:sz w:val="24"/>
+                <w:szCs w:val="24"/>
+                <w:lang w:val="ru-RU"/>
+              </w:rPr>
+              <w:t>у</w:t>
+            </w:r>
+            <w:r>
+              <w:rPr>
+                <w:rFonts w:ascii="Times New Roman" w:hAnsi="Times New Roman" w:cs="Times New Roman"/>
+                <w:sz w:val="24"/>
+                <w:szCs w:val="24"/>
+                <w:lang w:val="ru-RU"/>
+              </w:rPr>
+              <w:t xml:space="preserve"> «</w:t>
             </w:r>
             <w:r>
               <w:rPr>
@@ -2091,16 +2810,33 @@
                 <w:szCs w:val="24"/>
                 <w:lang w:val="ru-RU"/>
               </w:rPr>
-              <w:t>Ошибка: в значение поля «Пароль» отсутств</w:t>
-            </w:r>
-            <w:r>
-              <w:rPr>
-                <w:rFonts w:ascii="Times New Roman" w:hAnsi="Times New Roman" w:cs="Times New Roman"/>
-                <w:sz w:val="24"/>
-                <w:szCs w:val="24"/>
-                <w:lang w:val="ru-RU"/>
-              </w:rPr>
-              <w:t>ует значение</w:t>
+              <w:t>Ошибка: в значение поля «</w:t>
+            </w:r>
+            <w:r>
+              <w:rPr>
+                <w:rFonts w:ascii="Times New Roman" w:hAnsi="Times New Roman" w:cs="Times New Roman"/>
+                <w:sz w:val="24"/>
+                <w:szCs w:val="24"/>
+                <w:lang w:val="en-US"/>
+              </w:rPr>
+              <w:t>E</w:t>
+            </w:r>
+            <w:r>
+              <w:rPr>
+                <w:rFonts w:ascii="Times New Roman" w:hAnsi="Times New Roman" w:cs="Times New Roman"/>
+                <w:sz w:val="24"/>
+                <w:szCs w:val="24"/>
+              </w:rPr>
+              <w:t>mail</w:t>
+            </w:r>
+            <w:r>
+              <w:rPr>
+                <w:rFonts w:ascii="Times New Roman" w:hAnsi="Times New Roman" w:cs="Times New Roman"/>
+                <w:sz w:val="24"/>
+                <w:szCs w:val="24"/>
+                <w:lang w:val="ru-RU"/>
+              </w:rPr>
+              <w:t>» отсутствует домен высшего уровня</w:t>
             </w:r>
           </w:p>
         </w:tc>
@@ -2118,13 +2854,20 @@
     </w:p>
     <w:p>
       <w:pPr>
-        <w:ind w:left="-709" w:right="-143"/>
-        <w:rPr>
-          <w:rFonts w:ascii="Times New Roman" w:hAnsi="Times New Roman" w:cs="Times New Roman"/>
-          <w:sz w:val="24"/>
-          <w:szCs w:val="24"/>
-        </w:rPr>
-      </w:pPr>
+        <w:rPr>
+          <w:rFonts w:ascii="Times New Roman" w:hAnsi="Times New Roman" w:cs="Times New Roman"/>
+          <w:sz w:val="24"/>
+          <w:szCs w:val="24"/>
+        </w:rPr>
+      </w:pPr>
+      <w:r>
+        <w:rPr>
+          <w:rFonts w:ascii="Times New Roman" w:hAnsi="Times New Roman" w:cs="Times New Roman"/>
+          <w:sz w:val="24"/>
+          <w:szCs w:val="24"/>
+        </w:rPr>
+        <w:br w:type="page"/>
+      </w:r>
     </w:p>
     <w:p>
       <w:pPr>
@@ -2133,16 +2876,6 @@
           <w:rFonts w:ascii="Times New Roman" w:hAnsi="Times New Roman" w:cs="Times New Roman"/>
           <w:sz w:val="24"/>
           <w:szCs w:val="24"/>
-        </w:rPr>
-      </w:pPr>
-    </w:p>
-    <w:p>
-      <w:pPr>
-        <w:ind w:left="-709" w:right="-143"/>
-        <w:rPr>
-          <w:rFonts w:ascii="Times New Roman" w:hAnsi="Times New Roman" w:cs="Times New Roman"/>
-          <w:sz w:val="24"/>
-          <w:szCs w:val="24"/>
           <w:lang w:val="ru-RU"/>
         </w:rPr>
       </w:pPr>
@@ -2154,6 +2887,7 @@
           <w:szCs w:val="24"/>
           <w:lang w:eastAsia="ru-BY"/>
         </w:rPr>
+        <w:lastRenderedPageBreak/>
         <w:t>Test title</w:t>
       </w:r>
       <w:r>
@@ -2367,7 +3101,7 @@
                 <w:szCs w:val="24"/>
                 <w:lang w:val="ru-RU"/>
               </w:rPr>
-              <w:t>недопустимые данные</w:t>
+              <w:t>валидные данные</w:t>
             </w:r>
           </w:p>
         </w:tc>
@@ -2401,7 +3135,7 @@
                 <w:szCs w:val="24"/>
                 <w:lang w:val="ru-RU"/>
               </w:rPr>
-              <w:t>недопустимые данные</w:t>
+              <w:t>валидные данные</w:t>
             </w:r>
           </w:p>
         </w:tc>
@@ -2464,7 +3198,16 @@
                 <w:szCs w:val="24"/>
                 <w:lang w:val="ru-RU"/>
               </w:rPr>
-              <w:t>валидные данные</w:t>
+              <w:t xml:space="preserve">невалидные </w:t>
+            </w:r>
+            <w:r>
+              <w:rPr>
+                <w:rFonts w:ascii="Times New Roman" w:hAnsi="Times New Roman" w:cs="Times New Roman"/>
+                <w:sz w:val="24"/>
+                <w:szCs w:val="24"/>
+                <w:lang w:val="ru-RU"/>
+              </w:rPr>
+              <w:t>данные</w:t>
             </w:r>
           </w:p>
         </w:tc>
@@ -2500,7 +3243,16 @@
                 <w:szCs w:val="24"/>
                 <w:lang w:val="ru-RU"/>
               </w:rPr>
-              <w:t>валидные данные</w:t>
+              <w:t xml:space="preserve">невалидные </w:t>
+            </w:r>
+            <w:r>
+              <w:rPr>
+                <w:rFonts w:ascii="Times New Roman" w:hAnsi="Times New Roman" w:cs="Times New Roman"/>
+                <w:sz w:val="24"/>
+                <w:szCs w:val="24"/>
+                <w:lang w:val="ru-RU"/>
+              </w:rPr>
+              <w:t>данные</w:t>
             </w:r>
           </w:p>
         </w:tc>
@@ -2554,7 +3306,34 @@
                 <w:szCs w:val="24"/>
                 <w:lang w:val="ru-RU"/>
               </w:rPr>
-              <w:t>Кликнуть левой кнопкой мыши «</w:t>
+              <w:t>Нажать</w:t>
+            </w:r>
+            <w:r>
+              <w:rPr>
+                <w:rFonts w:ascii="Times New Roman" w:hAnsi="Times New Roman" w:cs="Times New Roman"/>
+                <w:sz w:val="24"/>
+                <w:szCs w:val="24"/>
+                <w:lang w:val="ru-RU"/>
+              </w:rPr>
+              <w:t xml:space="preserve"> кнопк</w:t>
+            </w:r>
+            <w:r>
+              <w:rPr>
+                <w:rFonts w:ascii="Times New Roman" w:hAnsi="Times New Roman" w:cs="Times New Roman"/>
+                <w:sz w:val="24"/>
+                <w:szCs w:val="24"/>
+                <w:lang w:val="ru-RU"/>
+              </w:rPr>
+              <w:t>у</w:t>
+            </w:r>
+            <w:r>
+              <w:rPr>
+                <w:rFonts w:ascii="Times New Roman" w:hAnsi="Times New Roman" w:cs="Times New Roman"/>
+                <w:sz w:val="24"/>
+                <w:szCs w:val="24"/>
+                <w:lang w:val="ru-RU"/>
+              </w:rPr>
+              <w:t xml:space="preserve"> «</w:t>
             </w:r>
             <w:r>
               <w:rPr>
@@ -2597,33 +3376,34 @@
                 <w:szCs w:val="24"/>
                 <w:lang w:val="ru-RU"/>
               </w:rPr>
-              <w:t>Ошибка: в значение поля «</w:t>
-            </w:r>
-            <w:r>
-              <w:rPr>
-                <w:rFonts w:ascii="Times New Roman" w:hAnsi="Times New Roman" w:cs="Times New Roman"/>
-                <w:sz w:val="24"/>
-                <w:szCs w:val="24"/>
-                <w:lang w:val="en-US"/>
-              </w:rPr>
-              <w:t>E</w:t>
-            </w:r>
-            <w:r>
-              <w:rPr>
-                <w:rFonts w:ascii="Times New Roman" w:hAnsi="Times New Roman" w:cs="Times New Roman"/>
-                <w:sz w:val="24"/>
-                <w:szCs w:val="24"/>
-              </w:rPr>
-              <w:t>mail</w:t>
-            </w:r>
-            <w:r>
-              <w:rPr>
-                <w:rFonts w:ascii="Times New Roman" w:hAnsi="Times New Roman" w:cs="Times New Roman"/>
-                <w:sz w:val="24"/>
-                <w:szCs w:val="24"/>
-                <w:lang w:val="ru-RU"/>
-              </w:rPr>
-              <w:t>» отсутствует домен высшего уровня</w:t>
+              <w:t>Ошибка: значение поля «</w:t>
+            </w:r>
+            <w:r>
+              <w:rPr>
+                <w:rFonts w:ascii="Times New Roman" w:hAnsi="Times New Roman" w:cs="Times New Roman"/>
+                <w:sz w:val="24"/>
+                <w:szCs w:val="24"/>
+                <w:lang w:val="ru-RU"/>
+              </w:rPr>
+              <w:t>Пароль</w:t>
+            </w:r>
+            <w:r>
+              <w:rPr>
+                <w:rFonts w:ascii="Times New Roman" w:hAnsi="Times New Roman" w:cs="Times New Roman"/>
+                <w:sz w:val="24"/>
+                <w:szCs w:val="24"/>
+                <w:lang w:val="ru-RU"/>
+              </w:rPr>
+              <w:t xml:space="preserve">» </w:t>
+            </w:r>
+            <w:r>
+              <w:rPr>
+                <w:rFonts w:ascii="Times New Roman" w:hAnsi="Times New Roman" w:cs="Times New Roman"/>
+                <w:sz w:val="24"/>
+                <w:szCs w:val="24"/>
+                <w:lang w:val="ru-RU"/>
+              </w:rPr>
+              <w:t>содержит от 8 до 24 значений.</w:t>
             </w:r>
           </w:p>
         </w:tc>
@@ -2641,13 +3421,20 @@
     </w:p>
     <w:p>
       <w:pPr>
-        <w:ind w:left="-709" w:right="-143"/>
-        <w:rPr>
-          <w:rFonts w:ascii="Times New Roman" w:hAnsi="Times New Roman" w:cs="Times New Roman"/>
-          <w:sz w:val="24"/>
-          <w:szCs w:val="24"/>
-        </w:rPr>
-      </w:pPr>
+        <w:rPr>
+          <w:rFonts w:ascii="Times New Roman" w:hAnsi="Times New Roman" w:cs="Times New Roman"/>
+          <w:sz w:val="24"/>
+          <w:szCs w:val="24"/>
+        </w:rPr>
+      </w:pPr>
+      <w:r>
+        <w:rPr>
+          <w:rFonts w:ascii="Times New Roman" w:hAnsi="Times New Roman" w:cs="Times New Roman"/>
+          <w:sz w:val="24"/>
+          <w:szCs w:val="24"/>
+        </w:rPr>
+        <w:br w:type="page"/>
+      </w:r>
     </w:p>
     <w:p>
       <w:pPr>
@@ -2667,6 +3454,7 @@
           <w:szCs w:val="24"/>
           <w:lang w:eastAsia="ru-BY"/>
         </w:rPr>
+        <w:lastRenderedPageBreak/>
         <w:t>Test title</w:t>
       </w:r>
       <w:r>
@@ -2977,7 +3765,16 @@
                 <w:szCs w:val="24"/>
                 <w:lang w:val="ru-RU"/>
               </w:rPr>
-              <w:t>недопустимые данные</w:t>
+              <w:t xml:space="preserve">невалидные </w:t>
+            </w:r>
+            <w:r>
+              <w:rPr>
+                <w:rFonts w:ascii="Times New Roman" w:hAnsi="Times New Roman" w:cs="Times New Roman"/>
+                <w:sz w:val="24"/>
+                <w:szCs w:val="24"/>
+                <w:lang w:val="ru-RU"/>
+              </w:rPr>
+              <w:t>данные</w:t>
             </w:r>
           </w:p>
         </w:tc>
@@ -3013,7 +3810,16 @@
                 <w:szCs w:val="24"/>
                 <w:lang w:val="ru-RU"/>
               </w:rPr>
-              <w:t>недопустимые данные</w:t>
+              <w:t xml:space="preserve">невалидные </w:t>
+            </w:r>
+            <w:r>
+              <w:rPr>
+                <w:rFonts w:ascii="Times New Roman" w:hAnsi="Times New Roman" w:cs="Times New Roman"/>
+                <w:sz w:val="24"/>
+                <w:szCs w:val="24"/>
+                <w:lang w:val="ru-RU"/>
+              </w:rPr>
+              <w:t>данные</w:t>
             </w:r>
           </w:p>
         </w:tc>
@@ -3067,7 +3873,34 @@
                 <w:szCs w:val="24"/>
                 <w:lang w:val="ru-RU"/>
               </w:rPr>
-              <w:t>Кликнуть левой кнопкой мыши «</w:t>
+              <w:t>Нажать</w:t>
+            </w:r>
+            <w:r>
+              <w:rPr>
+                <w:rFonts w:ascii="Times New Roman" w:hAnsi="Times New Roman" w:cs="Times New Roman"/>
+                <w:sz w:val="24"/>
+                <w:szCs w:val="24"/>
+                <w:lang w:val="ru-RU"/>
+              </w:rPr>
+              <w:t xml:space="preserve"> кнопк</w:t>
+            </w:r>
+            <w:r>
+              <w:rPr>
+                <w:rFonts w:ascii="Times New Roman" w:hAnsi="Times New Roman" w:cs="Times New Roman"/>
+                <w:sz w:val="24"/>
+                <w:szCs w:val="24"/>
+                <w:lang w:val="ru-RU"/>
+              </w:rPr>
+              <w:t>у</w:t>
+            </w:r>
+            <w:r>
+              <w:rPr>
+                <w:rFonts w:ascii="Times New Roman" w:hAnsi="Times New Roman" w:cs="Times New Roman"/>
+                <w:sz w:val="24"/>
+                <w:szCs w:val="24"/>
+                <w:lang w:val="ru-RU"/>
+              </w:rPr>
+              <w:t xml:space="preserve"> «</w:t>
             </w:r>
             <w:r>
               <w:rPr>
@@ -3100,7 +3933,7 @@
                 <w:rFonts w:ascii="Times New Roman" w:hAnsi="Times New Roman" w:cs="Times New Roman"/>
                 <w:sz w:val="24"/>
                 <w:szCs w:val="24"/>
-                <w:lang w:val="ru-RU"/>
+                <w:lang w:val="en-US"/>
               </w:rPr>
             </w:pPr>
             <w:r>
@@ -3137,7 +3970,52 @@
                 <w:szCs w:val="24"/>
                 <w:lang w:val="ru-RU"/>
               </w:rPr>
-              <w:t>содержит от 8 до 24 значений.</w:t>
+              <w:t xml:space="preserve">не </w:t>
+            </w:r>
+            <w:r>
+              <w:rPr>
+                <w:rFonts w:ascii="Times New Roman" w:hAnsi="Times New Roman" w:cs="Times New Roman"/>
+                <w:sz w:val="24"/>
+                <w:szCs w:val="24"/>
+                <w:lang w:val="ru-RU"/>
+              </w:rPr>
+              <w:t xml:space="preserve">должно содержать следующих знаков </w:t>
+            </w:r>
+            <w:r>
+              <w:rPr>
+                <w:rFonts w:ascii="Times New Roman" w:hAnsi="Times New Roman" w:cs="Times New Roman"/>
+                <w:sz w:val="24"/>
+                <w:szCs w:val="24"/>
+                <w:lang w:val="ru-RU"/>
+              </w:rPr>
+              <w:t>&lt; &gt; ? |</w:t>
+            </w:r>
+            <w:r>
+              <w:rPr>
+                <w:rFonts w:ascii="Times New Roman" w:hAnsi="Times New Roman" w:cs="Times New Roman"/>
+                <w:sz w:val="24"/>
+                <w:szCs w:val="24"/>
+                <w:lang w:val="en-US"/>
+              </w:rPr>
+              <w:t xml:space="preserve"> </w:t>
+            </w:r>
+            <w:r>
+              <w:rPr>
+                <w:rFonts w:ascii="Times New Roman" w:hAnsi="Times New Roman" w:cs="Times New Roman"/>
+                <w:sz w:val="24"/>
+                <w:szCs w:val="24"/>
+                <w:lang w:val="ru-RU"/>
+              </w:rPr>
+              <w:t>\</w:t>
+            </w:r>
+            <w:r>
+              <w:rPr>
+                <w:rFonts w:ascii="Times New Roman" w:hAnsi="Times New Roman" w:cs="Times New Roman"/>
+                <w:sz w:val="24"/>
+                <w:szCs w:val="24"/>
+                <w:lang w:val="en-US"/>
+              </w:rPr>
+              <w:t xml:space="preserve"> * &amp; ^ % $ # @</w:t>
             </w:r>
           </w:p>
         </w:tc>
@@ -3155,13 +4033,20 @@
     </w:p>
     <w:p>
       <w:pPr>
-        <w:ind w:left="-709" w:right="-143"/>
-        <w:rPr>
-          <w:rFonts w:ascii="Times New Roman" w:hAnsi="Times New Roman" w:cs="Times New Roman"/>
-          <w:sz w:val="24"/>
-          <w:szCs w:val="24"/>
-        </w:rPr>
-      </w:pPr>
+        <w:rPr>
+          <w:rFonts w:ascii="Times New Roman" w:hAnsi="Times New Roman" w:cs="Times New Roman"/>
+          <w:sz w:val="24"/>
+          <w:szCs w:val="24"/>
+        </w:rPr>
+      </w:pPr>
+      <w:r>
+        <w:rPr>
+          <w:rFonts w:ascii="Times New Roman" w:hAnsi="Times New Roman" w:cs="Times New Roman"/>
+          <w:sz w:val="24"/>
+          <w:szCs w:val="24"/>
+        </w:rPr>
+        <w:br w:type="page"/>
+      </w:r>
     </w:p>
     <w:p>
       <w:pPr>
@@ -3181,6 +4066,7 @@
           <w:szCs w:val="24"/>
           <w:lang w:eastAsia="ru-BY"/>
         </w:rPr>
+        <w:lastRenderedPageBreak/>
         <w:t>Test title</w:t>
       </w:r>
       <w:r>
@@ -3394,7 +4280,16 @@
                 <w:szCs w:val="24"/>
                 <w:lang w:val="ru-RU"/>
               </w:rPr>
-              <w:t>валидные данные</w:t>
+              <w:t xml:space="preserve">невалидные </w:t>
+            </w:r>
+            <w:r>
+              <w:rPr>
+                <w:rFonts w:ascii="Times New Roman" w:hAnsi="Times New Roman" w:cs="Times New Roman"/>
+                <w:sz w:val="24"/>
+                <w:szCs w:val="24"/>
+                <w:lang w:val="ru-RU"/>
+              </w:rPr>
+              <w:t>данные</w:t>
             </w:r>
           </w:p>
         </w:tc>
@@ -3428,7 +4323,16 @@
                 <w:szCs w:val="24"/>
                 <w:lang w:val="ru-RU"/>
               </w:rPr>
-              <w:t>валидные данные</w:t>
+              <w:t xml:space="preserve">невалидные </w:t>
+            </w:r>
+            <w:r>
+              <w:rPr>
+                <w:rFonts w:ascii="Times New Roman" w:hAnsi="Times New Roman" w:cs="Times New Roman"/>
+                <w:sz w:val="24"/>
+                <w:szCs w:val="24"/>
+                <w:lang w:val="ru-RU"/>
+              </w:rPr>
+              <w:t>данные</w:t>
             </w:r>
           </w:p>
         </w:tc>
@@ -3491,7 +4395,7 @@
                 <w:szCs w:val="24"/>
                 <w:lang w:val="ru-RU"/>
               </w:rPr>
-              <w:t>недопустимые данные</w:t>
+              <w:t>валидные данные</w:t>
             </w:r>
           </w:p>
         </w:tc>
@@ -3527,7 +4431,7 @@
                 <w:szCs w:val="24"/>
                 <w:lang w:val="ru-RU"/>
               </w:rPr>
-              <w:t>недопустимые данные</w:t>
+              <w:t>валидные данные</w:t>
             </w:r>
           </w:p>
         </w:tc>
@@ -3581,556 +4485,34 @@
                 <w:szCs w:val="24"/>
                 <w:lang w:val="ru-RU"/>
               </w:rPr>
-              <w:t>Кликнуть левой кнопкой мыши «</w:t>
-            </w:r>
-            <w:r>
-              <w:rPr>
-                <w:rFonts w:ascii="Times New Roman" w:hAnsi="Times New Roman" w:cs="Times New Roman"/>
-                <w:sz w:val="24"/>
-                <w:szCs w:val="24"/>
-                <w:lang w:val="ru-RU"/>
-              </w:rPr>
-              <w:t>Авторизоваться</w:t>
-            </w:r>
-            <w:r>
-              <w:rPr>
-                <w:rFonts w:ascii="Times New Roman" w:hAnsi="Times New Roman" w:cs="Times New Roman"/>
-                <w:sz w:val="24"/>
-                <w:szCs w:val="24"/>
-                <w:lang w:val="ru-RU"/>
-              </w:rPr>
-              <w:t>»</w:t>
-            </w:r>
-          </w:p>
-        </w:tc>
-        <w:tc>
-          <w:tcPr>
-            <w:tcW w:w="4933" w:type="dxa"/>
-          </w:tcPr>
-          <w:p>
-            <w:pPr>
-              <w:ind w:right="-143"/>
-              <w:rPr>
-                <w:rFonts w:ascii="Times New Roman" w:hAnsi="Times New Roman" w:cs="Times New Roman"/>
-                <w:sz w:val="24"/>
-                <w:szCs w:val="24"/>
-                <w:lang w:val="en-US"/>
-              </w:rPr>
-            </w:pPr>
-            <w:r>
-              <w:rPr>
-                <w:rFonts w:ascii="Times New Roman" w:hAnsi="Times New Roman" w:cs="Times New Roman"/>
-                <w:sz w:val="24"/>
-                <w:szCs w:val="24"/>
-                <w:lang w:val="ru-RU"/>
-              </w:rPr>
-              <w:t>Ошибка: значение поля «</w:t>
-            </w:r>
-            <w:r>
-              <w:rPr>
-                <w:rFonts w:ascii="Times New Roman" w:hAnsi="Times New Roman" w:cs="Times New Roman"/>
-                <w:sz w:val="24"/>
-                <w:szCs w:val="24"/>
-                <w:lang w:val="ru-RU"/>
-              </w:rPr>
-              <w:t>Пароль</w:t>
-            </w:r>
-            <w:r>
-              <w:rPr>
-                <w:rFonts w:ascii="Times New Roman" w:hAnsi="Times New Roman" w:cs="Times New Roman"/>
-                <w:sz w:val="24"/>
-                <w:szCs w:val="24"/>
-                <w:lang w:val="ru-RU"/>
-              </w:rPr>
-              <w:t xml:space="preserve">» </w:t>
-            </w:r>
-            <w:r>
-              <w:rPr>
-                <w:rFonts w:ascii="Times New Roman" w:hAnsi="Times New Roman" w:cs="Times New Roman"/>
-                <w:sz w:val="24"/>
-                <w:szCs w:val="24"/>
-                <w:lang w:val="ru-RU"/>
-              </w:rPr>
-              <w:t xml:space="preserve">не </w:t>
-            </w:r>
-            <w:r>
-              <w:rPr>
-                <w:rFonts w:ascii="Times New Roman" w:hAnsi="Times New Roman" w:cs="Times New Roman"/>
-                <w:sz w:val="24"/>
-                <w:szCs w:val="24"/>
-                <w:lang w:val="ru-RU"/>
-              </w:rPr>
-              <w:t xml:space="preserve">должно содержать следующих знаков </w:t>
-            </w:r>
-            <w:r>
-              <w:rPr>
-                <w:rFonts w:ascii="Times New Roman" w:hAnsi="Times New Roman" w:cs="Times New Roman"/>
-                <w:sz w:val="24"/>
-                <w:szCs w:val="24"/>
-                <w:lang w:val="ru-RU"/>
-              </w:rPr>
-              <w:t>&lt; &gt; ? |</w:t>
-            </w:r>
-            <w:r>
-              <w:rPr>
-                <w:rFonts w:ascii="Times New Roman" w:hAnsi="Times New Roman" w:cs="Times New Roman"/>
-                <w:sz w:val="24"/>
-                <w:szCs w:val="24"/>
-                <w:lang w:val="en-US"/>
-              </w:rPr>
-              <w:t xml:space="preserve"> </w:t>
-            </w:r>
-            <w:r>
-              <w:rPr>
-                <w:rFonts w:ascii="Times New Roman" w:hAnsi="Times New Roman" w:cs="Times New Roman"/>
-                <w:sz w:val="24"/>
-                <w:szCs w:val="24"/>
-                <w:lang w:val="ru-RU"/>
-              </w:rPr>
-              <w:t>\</w:t>
-            </w:r>
-            <w:r>
-              <w:rPr>
-                <w:rFonts w:ascii="Times New Roman" w:hAnsi="Times New Roman" w:cs="Times New Roman"/>
-                <w:sz w:val="24"/>
-                <w:szCs w:val="24"/>
-                <w:lang w:val="en-US"/>
-              </w:rPr>
-              <w:t xml:space="preserve"> * &amp; ^ % $ # @</w:t>
-            </w:r>
-          </w:p>
-        </w:tc>
-      </w:tr>
-    </w:tbl>
-    <w:p>
-      <w:pPr>
-        <w:ind w:left="-709" w:right="-143"/>
-        <w:rPr>
-          <w:rFonts w:ascii="Times New Roman" w:hAnsi="Times New Roman" w:cs="Times New Roman"/>
-          <w:sz w:val="24"/>
-          <w:szCs w:val="24"/>
-        </w:rPr>
-      </w:pPr>
-    </w:p>
-    <w:p>
-      <w:pPr>
-        <w:ind w:left="-709" w:right="-143"/>
-        <w:rPr>
-          <w:rFonts w:ascii="Times New Roman" w:hAnsi="Times New Roman" w:cs="Times New Roman"/>
-          <w:sz w:val="24"/>
-          <w:szCs w:val="24"/>
-          <w:lang w:val="ru-RU"/>
-        </w:rPr>
-      </w:pPr>
-      <w:r>
-        <w:rPr>
-          <w:rFonts w:ascii="Times New Roman" w:eastAsia="Times New Roman" w:hAnsi="Times New Roman" w:cs="Times New Roman"/>
-          <w:color w:val="000000"/>
-          <w:sz w:val="24"/>
-          <w:szCs w:val="24"/>
-          <w:lang w:eastAsia="ru-BY"/>
-        </w:rPr>
-        <w:t>Test title</w:t>
-      </w:r>
-      <w:r>
-        <w:rPr>
-          <w:rFonts w:ascii="Times New Roman" w:eastAsia="Times New Roman" w:hAnsi="Times New Roman" w:cs="Times New Roman"/>
-          <w:color w:val="000000"/>
-          <w:sz w:val="24"/>
-          <w:szCs w:val="24"/>
-          <w:lang w:val="ru-RU" w:eastAsia="ru-BY"/>
-        </w:rPr>
-        <w:t xml:space="preserve">: тестируем </w:t>
-      </w:r>
-      <w:r>
-        <w:rPr>
-          <w:rFonts w:ascii="Times New Roman" w:eastAsia="Times New Roman" w:hAnsi="Times New Roman" w:cs="Times New Roman"/>
-          <w:color w:val="000000"/>
-          <w:sz w:val="24"/>
-          <w:szCs w:val="24"/>
-          <w:lang w:val="ru-RU" w:eastAsia="ru-BY"/>
-        </w:rPr>
-        <w:t xml:space="preserve">негативную </w:t>
-      </w:r>
-      <w:r>
-        <w:rPr>
-          <w:rFonts w:ascii="Times New Roman" w:eastAsia="Times New Roman" w:hAnsi="Times New Roman" w:cs="Times New Roman"/>
-          <w:color w:val="000000"/>
-          <w:sz w:val="24"/>
-          <w:szCs w:val="24"/>
-          <w:lang w:val="ru-RU" w:eastAsia="ru-BY"/>
-        </w:rPr>
-        <w:t>форму «Вход»</w:t>
-      </w:r>
-    </w:p>
-    <w:tbl>
-      <w:tblPr>
-        <w:tblStyle w:val="a4"/>
-        <w:tblW w:w="10065" w:type="dxa"/>
-        <w:tblInd w:w="-572" w:type="dxa"/>
-        <w:tblLook w:val="04A0" w:firstRow="1" w:lastRow="0" w:firstColumn="1" w:lastColumn="0" w:noHBand="0" w:noVBand="1"/>
-      </w:tblPr>
-      <w:tblGrid>
-        <w:gridCol w:w="336"/>
-        <w:gridCol w:w="4796"/>
-        <w:gridCol w:w="4933"/>
-      </w:tblGrid>
-      <w:tr>
-        <w:tc>
-          <w:tcPr>
-            <w:tcW w:w="336" w:type="dxa"/>
-          </w:tcPr>
-          <w:p>
-            <w:pPr>
-              <w:ind w:right="-143"/>
-              <w:jc w:val="center"/>
-              <w:rPr>
-                <w:rFonts w:ascii="Times New Roman" w:hAnsi="Times New Roman" w:cs="Times New Roman"/>
-                <w:sz w:val="24"/>
-                <w:szCs w:val="24"/>
-                <w:lang w:val="en-US"/>
-              </w:rPr>
-            </w:pPr>
-            <w:r>
-              <w:rPr>
-                <w:rFonts w:ascii="Times New Roman" w:hAnsi="Times New Roman" w:cs="Times New Roman"/>
-                <w:sz w:val="24"/>
-                <w:szCs w:val="24"/>
-                <w:lang w:val="en-US"/>
-              </w:rPr>
-              <w:t>#</w:t>
-            </w:r>
-          </w:p>
-        </w:tc>
-        <w:tc>
-          <w:tcPr>
-            <w:tcW w:w="4796" w:type="dxa"/>
-          </w:tcPr>
-          <w:p>
-            <w:pPr>
-              <w:ind w:right="-143"/>
-              <w:jc w:val="center"/>
-              <w:rPr>
-                <w:rFonts w:ascii="Times New Roman" w:hAnsi="Times New Roman" w:cs="Times New Roman"/>
-                <w:sz w:val="24"/>
-                <w:szCs w:val="24"/>
-              </w:rPr>
-            </w:pPr>
-            <w:r>
-              <w:rPr>
-                <w:rFonts w:ascii="Times New Roman" w:eastAsia="Times New Roman" w:hAnsi="Times New Roman" w:cs="Times New Roman"/>
-                <w:b/>
-                <w:bCs/>
-                <w:color w:val="000000"/>
-                <w:sz w:val="24"/>
-                <w:szCs w:val="24"/>
-                <w:lang w:eastAsia="ru-BY"/>
-              </w:rPr>
-              <w:t>Test steps</w:t>
-            </w:r>
-          </w:p>
-        </w:tc>
-        <w:tc>
-          <w:tcPr>
-            <w:tcW w:w="4933" w:type="dxa"/>
-          </w:tcPr>
-          <w:p>
-            <w:pPr>
-              <w:ind w:right="-143"/>
-              <w:jc w:val="center"/>
-              <w:rPr>
-                <w:rFonts w:ascii="Times New Roman" w:hAnsi="Times New Roman" w:cs="Times New Roman"/>
-                <w:sz w:val="24"/>
-                <w:szCs w:val="24"/>
-              </w:rPr>
-            </w:pPr>
-            <w:r>
-              <w:rPr>
-                <w:rFonts w:ascii="Times New Roman" w:eastAsia="Times New Roman" w:hAnsi="Times New Roman" w:cs="Times New Roman"/>
-                <w:b/>
-                <w:bCs/>
-                <w:color w:val="000000"/>
-                <w:sz w:val="24"/>
-                <w:szCs w:val="24"/>
-                <w:lang w:eastAsia="ru-BY"/>
-              </w:rPr>
-              <w:t>Expected results</w:t>
-            </w:r>
-          </w:p>
-        </w:tc>
-      </w:tr>
-      <w:tr>
-        <w:tc>
-          <w:tcPr>
-            <w:tcW w:w="336" w:type="dxa"/>
-          </w:tcPr>
-          <w:p>
-            <w:pPr>
-              <w:ind w:right="-143"/>
-              <w:jc w:val="center"/>
-              <w:rPr>
-                <w:rFonts w:ascii="Times New Roman" w:hAnsi="Times New Roman" w:cs="Times New Roman"/>
-                <w:sz w:val="24"/>
-                <w:szCs w:val="24"/>
-                <w:lang w:val="ru-RU"/>
-              </w:rPr>
-            </w:pPr>
-            <w:r>
-              <w:rPr>
-                <w:rFonts w:ascii="Times New Roman" w:hAnsi="Times New Roman" w:cs="Times New Roman"/>
-                <w:sz w:val="24"/>
-                <w:szCs w:val="24"/>
-                <w:lang w:val="ru-RU"/>
-              </w:rPr>
-              <w:t>1</w:t>
-            </w:r>
-          </w:p>
-        </w:tc>
-        <w:tc>
-          <w:tcPr>
-            <w:tcW w:w="4796" w:type="dxa"/>
-          </w:tcPr>
-          <w:p>
-            <w:pPr>
-              <w:ind w:right="-143"/>
-              <w:jc w:val="center"/>
-              <w:rPr>
-                <w:rFonts w:ascii="Times New Roman" w:hAnsi="Times New Roman" w:cs="Times New Roman"/>
-                <w:sz w:val="24"/>
-                <w:szCs w:val="24"/>
-                <w:lang w:val="ru-RU"/>
-              </w:rPr>
-            </w:pPr>
-            <w:r>
-              <w:rPr>
-                <w:rFonts w:ascii="Times New Roman" w:hAnsi="Times New Roman" w:cs="Times New Roman"/>
-                <w:sz w:val="24"/>
-                <w:szCs w:val="24"/>
-                <w:lang w:val="ru-RU"/>
-              </w:rPr>
-              <w:t>В поле «</w:t>
-            </w:r>
-            <w:r>
-              <w:rPr>
-                <w:rFonts w:ascii="Times New Roman" w:hAnsi="Times New Roman" w:cs="Times New Roman"/>
-                <w:sz w:val="24"/>
-                <w:szCs w:val="24"/>
-                <w:lang w:val="en-US"/>
-              </w:rPr>
-              <w:t>E</w:t>
-            </w:r>
-            <w:r>
-              <w:rPr>
-                <w:rFonts w:ascii="Times New Roman" w:hAnsi="Times New Roman" w:cs="Times New Roman"/>
-                <w:sz w:val="24"/>
-                <w:szCs w:val="24"/>
-              </w:rPr>
-              <w:t>mail</w:t>
-            </w:r>
-            <w:r>
-              <w:rPr>
-                <w:rFonts w:ascii="Times New Roman" w:hAnsi="Times New Roman" w:cs="Times New Roman"/>
-                <w:sz w:val="24"/>
-                <w:szCs w:val="24"/>
-                <w:lang w:val="ru-RU"/>
-              </w:rPr>
-              <w:t xml:space="preserve">» вводим: </w:t>
-            </w:r>
-            <w:r>
-              <w:rPr>
-                <w:rFonts w:ascii="Times New Roman" w:hAnsi="Times New Roman" w:cs="Times New Roman"/>
-                <w:sz w:val="24"/>
-                <w:szCs w:val="24"/>
-                <w:lang w:val="ru-RU"/>
-              </w:rPr>
-              <w:t>недопустимые данные</w:t>
-            </w:r>
-          </w:p>
-        </w:tc>
-        <w:tc>
-          <w:tcPr>
-            <w:tcW w:w="4933" w:type="dxa"/>
-          </w:tcPr>
-          <w:p>
-            <w:pPr>
-              <w:ind w:right="-143"/>
-              <w:rPr>
-                <w:rFonts w:ascii="Times New Roman" w:hAnsi="Times New Roman" w:cs="Times New Roman"/>
-                <w:sz w:val="24"/>
-                <w:szCs w:val="24"/>
-                <w:lang w:val="ru-RU"/>
-              </w:rPr>
-            </w:pPr>
-            <w:r>
-              <w:rPr>
-                <w:rFonts w:ascii="Times New Roman" w:hAnsi="Times New Roman" w:cs="Times New Roman"/>
-                <w:sz w:val="24"/>
-                <w:szCs w:val="24"/>
-                <w:lang w:val="ru-RU"/>
-              </w:rPr>
-              <w:t xml:space="preserve">Поле принимает </w:t>
-            </w:r>
-            <w:r>
-              <w:rPr>
-                <w:rFonts w:ascii="Times New Roman" w:hAnsi="Times New Roman" w:cs="Times New Roman"/>
-                <w:sz w:val="24"/>
-                <w:szCs w:val="24"/>
-                <w:lang w:val="ru-RU"/>
-              </w:rPr>
-              <w:t>недопустимые данные</w:t>
-            </w:r>
-          </w:p>
-        </w:tc>
-      </w:tr>
-      <w:tr>
-        <w:tc>
-          <w:tcPr>
-            <w:tcW w:w="336" w:type="dxa"/>
-          </w:tcPr>
-          <w:p>
-            <w:pPr>
-              <w:ind w:right="-143"/>
-              <w:jc w:val="center"/>
-              <w:rPr>
-                <w:rFonts w:ascii="Times New Roman" w:hAnsi="Times New Roman" w:cs="Times New Roman"/>
-                <w:sz w:val="24"/>
-                <w:szCs w:val="24"/>
-                <w:lang w:val="ru-RU"/>
-              </w:rPr>
-            </w:pPr>
-            <w:r>
-              <w:rPr>
-                <w:rFonts w:ascii="Times New Roman" w:hAnsi="Times New Roman" w:cs="Times New Roman"/>
-                <w:sz w:val="24"/>
-                <w:szCs w:val="24"/>
-                <w:lang w:val="ru-RU"/>
-              </w:rPr>
-              <w:t>2</w:t>
-            </w:r>
-          </w:p>
-        </w:tc>
-        <w:tc>
-          <w:tcPr>
-            <w:tcW w:w="4796" w:type="dxa"/>
-          </w:tcPr>
-          <w:p>
-            <w:pPr>
-              <w:ind w:right="-143"/>
-              <w:jc w:val="center"/>
-              <w:rPr>
-                <w:rFonts w:ascii="Times New Roman" w:hAnsi="Times New Roman" w:cs="Times New Roman"/>
-                <w:sz w:val="24"/>
-                <w:szCs w:val="24"/>
-                <w:lang w:val="ru-RU"/>
-              </w:rPr>
-            </w:pPr>
-            <w:r>
-              <w:rPr>
-                <w:rFonts w:ascii="Times New Roman" w:hAnsi="Times New Roman" w:cs="Times New Roman"/>
-                <w:sz w:val="24"/>
-                <w:szCs w:val="24"/>
-                <w:lang w:val="ru-RU"/>
-              </w:rPr>
-              <w:t xml:space="preserve">В поле «Пароль» вводим: </w:t>
-            </w:r>
-            <w:r>
-              <w:rPr>
-                <w:rFonts w:ascii="Times New Roman" w:hAnsi="Times New Roman" w:cs="Times New Roman"/>
-                <w:sz w:val="24"/>
-                <w:szCs w:val="24"/>
-                <w:lang w:val="ru-RU"/>
-              </w:rPr>
-              <w:t>валидные данные</w:t>
-            </w:r>
-          </w:p>
-        </w:tc>
-        <w:tc>
-          <w:tcPr>
-            <w:tcW w:w="4933" w:type="dxa"/>
-          </w:tcPr>
-          <w:p>
-            <w:pPr>
-              <w:ind w:right="-143"/>
-              <w:rPr>
-                <w:rFonts w:ascii="Times New Roman" w:hAnsi="Times New Roman" w:cs="Times New Roman"/>
-                <w:b/>
-                <w:bCs/>
-                <w:sz w:val="24"/>
-                <w:szCs w:val="24"/>
-                <w:lang w:val="ru-RU"/>
-              </w:rPr>
-            </w:pPr>
-            <w:r>
-              <w:rPr>
-                <w:rFonts w:ascii="Times New Roman" w:hAnsi="Times New Roman" w:cs="Times New Roman"/>
-                <w:sz w:val="24"/>
-                <w:szCs w:val="24"/>
-                <w:lang w:val="ru-RU"/>
-              </w:rPr>
-              <w:t xml:space="preserve">Поле принимает </w:t>
-            </w:r>
-            <w:r>
-              <w:rPr>
-                <w:rFonts w:ascii="Times New Roman" w:hAnsi="Times New Roman" w:cs="Times New Roman"/>
-                <w:sz w:val="24"/>
-                <w:szCs w:val="24"/>
-                <w:lang w:val="ru-RU"/>
-              </w:rPr>
-              <w:t>валидные данные</w:t>
-            </w:r>
-          </w:p>
-        </w:tc>
-      </w:tr>
-      <w:tr>
-        <w:tc>
-          <w:tcPr>
-            <w:tcW w:w="336" w:type="dxa"/>
-          </w:tcPr>
-          <w:p>
-            <w:pPr>
-              <w:ind w:right="-143"/>
-              <w:jc w:val="center"/>
-              <w:rPr>
-                <w:rFonts w:ascii="Times New Roman" w:hAnsi="Times New Roman" w:cs="Times New Roman"/>
-                <w:sz w:val="24"/>
-                <w:szCs w:val="24"/>
-                <w:lang w:val="ru-RU"/>
-              </w:rPr>
-            </w:pPr>
-            <w:r>
-              <w:rPr>
-                <w:rFonts w:ascii="Times New Roman" w:hAnsi="Times New Roman" w:cs="Times New Roman"/>
-                <w:sz w:val="24"/>
-                <w:szCs w:val="24"/>
-                <w:lang w:val="ru-RU"/>
-              </w:rPr>
-              <w:t>3</w:t>
-            </w:r>
-          </w:p>
-        </w:tc>
-        <w:tc>
-          <w:tcPr>
-            <w:tcW w:w="4796" w:type="dxa"/>
-          </w:tcPr>
-          <w:p>
-            <w:pPr>
-              <w:ind w:right="-143"/>
-              <w:jc w:val="center"/>
-              <w:rPr>
-                <w:rFonts w:ascii="Times New Roman" w:hAnsi="Times New Roman" w:cs="Times New Roman"/>
-                <w:sz w:val="24"/>
-                <w:szCs w:val="24"/>
-                <w:lang w:val="ru-RU"/>
-              </w:rPr>
-            </w:pPr>
-            <w:r>
-              <w:rPr>
-                <w:rFonts w:ascii="Times New Roman" w:hAnsi="Times New Roman" w:cs="Times New Roman"/>
-                <w:sz w:val="24"/>
-                <w:szCs w:val="24"/>
-                <w:lang w:val="ru-RU"/>
-              </w:rPr>
-              <w:t>Кликнуть левой кнопкой мыши «</w:t>
+              <w:t>Нажаьб</w:t>
+            </w:r>
+            <w:r>
+              <w:rPr>
+                <w:rFonts w:ascii="Times New Roman" w:hAnsi="Times New Roman" w:cs="Times New Roman"/>
+                <w:sz w:val="24"/>
+                <w:szCs w:val="24"/>
+                <w:lang w:val="ru-RU"/>
+              </w:rPr>
+              <w:t xml:space="preserve"> кнопк</w:t>
+            </w:r>
+            <w:r>
+              <w:rPr>
+                <w:rFonts w:ascii="Times New Roman" w:hAnsi="Times New Roman" w:cs="Times New Roman"/>
+                <w:sz w:val="24"/>
+                <w:szCs w:val="24"/>
+                <w:lang w:val="ru-RU"/>
+              </w:rPr>
+              <w:t>у</w:t>
+            </w:r>
+            <w:r>
+              <w:rPr>
+                <w:rFonts w:ascii="Times New Roman" w:hAnsi="Times New Roman" w:cs="Times New Roman"/>
+                <w:sz w:val="24"/>
+                <w:szCs w:val="24"/>
+                <w:lang w:val="ru-RU"/>
+              </w:rPr>
+              <w:t xml:space="preserve"> «</w:t>
             </w:r>
             <w:r>
               <w:rPr>

</xml_diff>